<commit_message>
Adição das classes DemographicIndicators e RiskFactors. Geração de javadoc.
</commit_message>
<xml_diff>
--- a/Relatório-ESINF-PROJETO-1-WORD.docx
+++ b/Relatório-ESINF-PROJETO-1-WORD.docx
@@ -1766,19 +1766,13 @@
         <w:rPr>
           <w:lang w:val="pt-PT"/>
         </w:rPr>
-        <w:t xml:space="preserve">: Estrutura de classes </w:t>
-      </w:r>
-      <w:r>
-        <w:rPr>
-          <w:lang w:val="pt-PT"/>
-        </w:rPr>
-        <w:t>fu</w:t>
-      </w:r>
-      <w:r>
-        <w:rPr>
-          <w:lang w:val="pt-PT"/>
-        </w:rPr>
-        <w:t xml:space="preserve">ncionais </w:t>
+        <w:t>: Estrutura de classes</w:t>
+      </w:r>
+      <w:r>
+        <w:rPr>
+          <w:lang w:val="pt-PT"/>
+        </w:rPr>
+        <w:t xml:space="preserve"> </w:t>
       </w:r>
       <w:r>
         <w:rPr>
@@ -1797,6 +1791,14 @@
           <w:lang w:val="pt-PT"/>
         </w:rPr>
         <w:t xml:space="preserve">atributos </w:t>
+      </w:r>
+      <w:r>
+        <w:rPr>
+          <w:b/>
+          <w:bCs/>
+          <w:lang w:val="pt-PT"/>
+        </w:rPr>
+        <w:t xml:space="preserve">funcionais </w:t>
       </w:r>
       <w:r>
         <w:rPr>
@@ -1828,7 +1830,52 @@
           <w:szCs w:val="24"/>
           <w:lang w:val="pt-PT"/>
         </w:rPr>
-        <w:t xml:space="preserve">Só estão representadas na figura 1 as classes que são utilizadas para a implementação dos requisitos do trabalho, porém </w:t>
+        <w:t>De notar que s</w:t>
+      </w:r>
+      <w:r>
+        <w:rPr>
+          <w:rFonts w:cstheme="minorHAnsi"/>
+          <w:sz w:val="24"/>
+          <w:szCs w:val="24"/>
+          <w:lang w:val="pt-PT"/>
+        </w:rPr>
+        <w:t xml:space="preserve">ó estão representadas na figura 1 as classes </w:t>
+      </w:r>
+      <w:r>
+        <w:rPr>
+          <w:rFonts w:cstheme="minorHAnsi"/>
+          <w:sz w:val="24"/>
+          <w:szCs w:val="24"/>
+          <w:lang w:val="pt-PT"/>
+        </w:rPr>
+        <w:t xml:space="preserve">e os atributos </w:t>
+      </w:r>
+      <w:r>
+        <w:rPr>
+          <w:rFonts w:cstheme="minorHAnsi"/>
+          <w:sz w:val="24"/>
+          <w:szCs w:val="24"/>
+          <w:lang w:val="pt-PT"/>
+        </w:rPr>
+        <w:t>que são utilizad</w:t>
+      </w:r>
+      <w:r>
+        <w:rPr>
+          <w:rFonts w:cstheme="minorHAnsi"/>
+          <w:sz w:val="24"/>
+          <w:szCs w:val="24"/>
+          <w:lang w:val="pt-PT"/>
+        </w:rPr>
+        <w:t>o</w:t>
+      </w:r>
+      <w:r>
+        <w:rPr>
+          <w:rFonts w:cstheme="minorHAnsi"/>
+          <w:sz w:val="24"/>
+          <w:szCs w:val="24"/>
+          <w:lang w:val="pt-PT"/>
+        </w:rPr>
+        <w:t xml:space="preserve">s para a implementação dos requisitos do trabalho, porém </w:t>
       </w:r>
       <w:r>
         <w:rPr>
@@ -1877,7 +1924,25 @@
           <w:szCs w:val="24"/>
           <w:lang w:val="pt-PT"/>
         </w:rPr>
-        <w:t xml:space="preserve"> (inclui </w:t>
+        <w:t xml:space="preserve"> (</w:t>
+      </w:r>
+      <w:r>
+        <w:rPr>
+          <w:rFonts w:cstheme="minorHAnsi"/>
+          <w:sz w:val="24"/>
+          <w:szCs w:val="24"/>
+          <w:lang w:val="pt-PT"/>
+        </w:rPr>
+        <w:t xml:space="preserve">que </w:t>
+      </w:r>
+      <w:r>
+        <w:rPr>
+          <w:rFonts w:cstheme="minorHAnsi"/>
+          <w:sz w:val="24"/>
+          <w:szCs w:val="24"/>
+          <w:lang w:val="pt-PT"/>
+        </w:rPr>
+        <w:t xml:space="preserve">inclui </w:t>
       </w:r>
       <w:proofErr w:type="spellStart"/>
       <w:r>
@@ -1889,6 +1954,15 @@
         </w:rPr>
         <w:t>cardiovasc_death_rat</w:t>
       </w:r>
+      <w:r>
+        <w:rPr>
+          <w:rFonts w:cstheme="minorHAnsi"/>
+          <w:sz w:val="24"/>
+          <w:szCs w:val="24"/>
+          <w:lang w:val="pt-PT"/>
+        </w:rPr>
+        <w:t>e</w:t>
+      </w:r>
       <w:proofErr w:type="spellEnd"/>
       <w:r>
         <w:rPr>
@@ -1897,12 +1971,41 @@
           <w:szCs w:val="24"/>
           <w:lang w:val="pt-PT"/>
         </w:rPr>
-        <w:t xml:space="preserve"> e diabetes) e </w:t>
+        <w:t xml:space="preserve"> e </w:t>
       </w:r>
       <w:proofErr w:type="spellStart"/>
       <w:r>
         <w:rPr>
           <w:rFonts w:cstheme="minorHAnsi"/>
+          <w:sz w:val="24"/>
+          <w:szCs w:val="24"/>
+          <w:lang w:val="pt-PT"/>
+        </w:rPr>
+        <w:t>diabetes</w:t>
+      </w:r>
+      <w:r>
+        <w:rPr>
+          <w:rFonts w:cstheme="minorHAnsi"/>
+          <w:sz w:val="24"/>
+          <w:szCs w:val="24"/>
+          <w:lang w:val="pt-PT"/>
+        </w:rPr>
+        <w:t>_prevalence</w:t>
+      </w:r>
+      <w:proofErr w:type="spellEnd"/>
+      <w:r>
+        <w:rPr>
+          <w:rFonts w:cstheme="minorHAnsi"/>
+          <w:sz w:val="24"/>
+          <w:szCs w:val="24"/>
+          <w:lang w:val="pt-PT"/>
+        </w:rPr>
+        <w:t xml:space="preserve">) e </w:t>
+      </w:r>
+      <w:proofErr w:type="spellStart"/>
+      <w:r>
+        <w:rPr>
+          <w:rFonts w:cstheme="minorHAnsi"/>
           <w:i/>
           <w:iCs/>
           <w:sz w:val="24"/>
@@ -1928,6 +2031,15 @@
           <w:szCs w:val="24"/>
           <w:lang w:val="pt-PT"/>
         </w:rPr>
+        <w:t xml:space="preserve">que </w:t>
+      </w:r>
+      <w:r>
+        <w:rPr>
+          <w:rFonts w:cstheme="minorHAnsi"/>
+          <w:sz w:val="24"/>
+          <w:szCs w:val="24"/>
+          <w:lang w:val="pt-PT"/>
+        </w:rPr>
         <w:t xml:space="preserve">inclui </w:t>
       </w:r>
       <w:proofErr w:type="spellStart"/>
@@ -1950,6 +2062,24 @@
         </w:rPr>
         <w:t xml:space="preserve">, </w:t>
       </w:r>
+      <w:r>
+        <w:rPr>
+          <w:rFonts w:cstheme="minorHAnsi"/>
+          <w:sz w:val="24"/>
+          <w:szCs w:val="24"/>
+          <w:lang w:val="pt-PT"/>
+        </w:rPr>
+        <w:t>aged_65_older</w:t>
+      </w:r>
+      <w:r>
+        <w:rPr>
+          <w:rFonts w:cstheme="minorHAnsi"/>
+          <w:sz w:val="24"/>
+          <w:szCs w:val="24"/>
+          <w:lang w:val="pt-PT"/>
+        </w:rPr>
+        <w:t xml:space="preserve">, </w:t>
+      </w:r>
       <w:proofErr w:type="spellStart"/>
       <w:r>
         <w:rPr>
@@ -1958,7 +2088,25 @@
           <w:szCs w:val="24"/>
           <w:lang w:val="pt-PT"/>
         </w:rPr>
-        <w:t>agedPeople</w:t>
+        <w:t>life</w:t>
+      </w:r>
+      <w:r>
+        <w:rPr>
+          <w:rFonts w:cstheme="minorHAnsi"/>
+          <w:sz w:val="24"/>
+          <w:szCs w:val="24"/>
+          <w:lang w:val="pt-PT"/>
+        </w:rPr>
+        <w:t>_e</w:t>
+      </w:r>
+      <w:r>
+        <w:rPr>
+          <w:rFonts w:cstheme="minorHAnsi"/>
+          <w:sz w:val="24"/>
+          <w:szCs w:val="24"/>
+          <w:lang w:val="pt-PT"/>
+        </w:rPr>
+        <w:t>xpectancy</w:t>
       </w:r>
       <w:proofErr w:type="spellEnd"/>
       <w:r>
@@ -1968,7 +2116,7 @@
           <w:szCs w:val="24"/>
           <w:lang w:val="pt-PT"/>
         </w:rPr>
-        <w:t xml:space="preserve">, </w:t>
+        <w:t xml:space="preserve"> e </w:t>
       </w:r>
       <w:proofErr w:type="spellStart"/>
       <w:r>
@@ -1978,7 +2126,34 @@
           <w:szCs w:val="24"/>
           <w:lang w:val="pt-PT"/>
         </w:rPr>
-        <w:t>lifeExpectancy</w:t>
+        <w:t>hospital</w:t>
+      </w:r>
+      <w:r>
+        <w:rPr>
+          <w:rFonts w:cstheme="minorHAnsi"/>
+          <w:sz w:val="24"/>
+          <w:szCs w:val="24"/>
+          <w:lang w:val="pt-PT"/>
+        </w:rPr>
+        <w:t>_b</w:t>
+      </w:r>
+      <w:r>
+        <w:rPr>
+          <w:rFonts w:cstheme="minorHAnsi"/>
+          <w:sz w:val="24"/>
+          <w:szCs w:val="24"/>
+          <w:lang w:val="pt-PT"/>
+        </w:rPr>
+        <w:t>eds</w:t>
+      </w:r>
+      <w:r>
+        <w:rPr>
+          <w:rFonts w:cstheme="minorHAnsi"/>
+          <w:sz w:val="24"/>
+          <w:szCs w:val="24"/>
+          <w:lang w:val="pt-PT"/>
+        </w:rPr>
+        <w:t>_per_thousand</w:t>
       </w:r>
       <w:proofErr w:type="spellEnd"/>
       <w:r>
@@ -1988,26 +2163,6 @@
           <w:szCs w:val="24"/>
           <w:lang w:val="pt-PT"/>
         </w:rPr>
-        <w:t xml:space="preserve"> e </w:t>
-      </w:r>
-      <w:proofErr w:type="spellStart"/>
-      <w:r>
-        <w:rPr>
-          <w:rFonts w:cstheme="minorHAnsi"/>
-          <w:sz w:val="24"/>
-          <w:szCs w:val="24"/>
-          <w:lang w:val="pt-PT"/>
-        </w:rPr>
-        <w:t>hospitalBeds</w:t>
-      </w:r>
-      <w:proofErr w:type="spellEnd"/>
-      <w:r>
-        <w:rPr>
-          <w:rFonts w:cstheme="minorHAnsi"/>
-          <w:sz w:val="24"/>
-          <w:szCs w:val="24"/>
-          <w:lang w:val="pt-PT"/>
-        </w:rPr>
         <w:t>)</w:t>
       </w:r>
       <w:r>
@@ -2017,7 +2172,73 @@
           <w:szCs w:val="24"/>
           <w:lang w:val="pt-PT"/>
         </w:rPr>
-        <w:t>, para serem armazenadas.</w:t>
+        <w:t>,</w:t>
+      </w:r>
+      <w:r>
+        <w:rPr>
+          <w:rFonts w:cstheme="minorHAnsi"/>
+          <w:sz w:val="24"/>
+          <w:szCs w:val="24"/>
+          <w:lang w:val="pt-PT"/>
+        </w:rPr>
+        <w:t xml:space="preserve"> de forma a tratar e armazenar a informação</w:t>
+      </w:r>
+      <w:r>
+        <w:rPr>
+          <w:rFonts w:cstheme="minorHAnsi"/>
+          <w:sz w:val="24"/>
+          <w:szCs w:val="24"/>
+          <w:lang w:val="pt-PT"/>
+        </w:rPr>
+        <w:t>.</w:t>
+      </w:r>
+      <w:r>
+        <w:rPr>
+          <w:rFonts w:cstheme="minorHAnsi"/>
+          <w:sz w:val="24"/>
+          <w:szCs w:val="24"/>
+          <w:lang w:val="pt-PT"/>
+        </w:rPr>
+        <w:t xml:space="preserve"> Estas classes são ainda atributos adicionais da classe </w:t>
+      </w:r>
+      <w:r>
+        <w:rPr>
+          <w:rFonts w:cstheme="minorHAnsi"/>
+          <w:i/>
+          <w:iCs/>
+          <w:sz w:val="24"/>
+          <w:szCs w:val="24"/>
+          <w:lang w:val="pt-PT"/>
+        </w:rPr>
+        <w:t>Country</w:t>
+      </w:r>
+      <w:r>
+        <w:rPr>
+          <w:rFonts w:cstheme="minorHAnsi"/>
+          <w:sz w:val="24"/>
+          <w:szCs w:val="24"/>
+          <w:lang w:val="pt-PT"/>
+        </w:rPr>
+        <w:t>.</w:t>
+      </w:r>
+    </w:p>
+    <w:p>
+      <w:pPr>
+        <w:rPr>
+          <w:rFonts w:cstheme="minorHAnsi"/>
+          <w:sz w:val="24"/>
+          <w:szCs w:val="24"/>
+          <w:lang w:val="pt-PT"/>
+        </w:rPr>
+      </w:pPr>
+      <w:r>
+        <w:rPr>
+          <w:rFonts w:cstheme="minorHAnsi"/>
+          <w:sz w:val="24"/>
+          <w:szCs w:val="24"/>
+          <w:lang w:val="pt-PT"/>
+        </w:rPr>
+        <w:br w:type="page"/>
       </w:r>
     </w:p>
     <w:p>
@@ -2037,6 +2258,7 @@
           <w:szCs w:val="24"/>
           <w:lang w:val="pt-PT"/>
         </w:rPr>
+        <w:lastRenderedPageBreak/>
         <w:t xml:space="preserve">A </w:t>
       </w:r>
       <w:r>
@@ -2100,17 +2322,7 @@
           <w:szCs w:val="24"/>
           <w:lang w:val="pt-PT"/>
         </w:rPr>
-        <w:t xml:space="preserve"> O isolamento da informação dos casos, mortes e fumadores de cada país permite que o cálculo dos valores necessários e a geração de estatísticas seja da responsabilidade de “cada país”, o que torna a quantidade de dados </w:t>
-      </w:r>
-      <w:r>
-        <w:rPr>
-          <w:rFonts w:cstheme="minorHAnsi"/>
-          <w:sz w:val="24"/>
-          <w:szCs w:val="24"/>
-          <w:lang w:val="pt-PT"/>
-        </w:rPr>
-        <w:lastRenderedPageBreak/>
-        <w:t>a manusear de uma só vez mais reduzida, bem como reduz a necessidade de algoritmos de busca por dados de uma entidade específica.</w:t>
+        <w:t xml:space="preserve"> O isolamento da informação dos casos, mortes e fumadores de cada país permite que o cálculo dos valores necessários e a geração de estatísticas seja da responsabilidade de “cada país”, o que torna a quantidade de dados a manusear de uma só vez mais reduzida, bem como reduz a necessidade de algoritmos de busca por dados de uma entidade específica.</w:t>
       </w:r>
       <w:r>
         <w:rPr>
@@ -3335,6 +3547,411 @@
     </w:p>
     <w:p>
       <w:pPr>
+        <w:rPr>
+          <w:rFonts w:cstheme="minorHAnsi"/>
+          <w:sz w:val="24"/>
+          <w:szCs w:val="24"/>
+          <w:lang w:val="pt-PT"/>
+        </w:rPr>
+      </w:pPr>
+      <w:r>
+        <w:rPr>
+          <w:rFonts w:cstheme="minorHAnsi"/>
+          <w:sz w:val="24"/>
+          <w:szCs w:val="24"/>
+          <w:lang w:val="pt-PT"/>
+        </w:rPr>
+        <w:br w:type="page"/>
+      </w:r>
+    </w:p>
+    <w:p>
+      <w:pPr>
+        <w:pStyle w:val="PargrafodaLista"/>
+        <w:numPr>
+          <w:ilvl w:val="0"/>
+          <w:numId w:val="2"/>
+        </w:numPr>
+        <w:ind w:left="284" w:hanging="284"/>
+        <w:jc w:val="both"/>
+        <w:rPr>
+          <w:rFonts w:cstheme="minorHAnsi"/>
+          <w:b/>
+          <w:bCs/>
+          <w:i/>
+          <w:iCs/>
+          <w:sz w:val="24"/>
+          <w:szCs w:val="24"/>
+          <w:lang w:val="pt-PT"/>
+        </w:rPr>
+      </w:pPr>
+      <w:r>
+        <w:rPr>
+          <w:rFonts w:cstheme="minorHAnsi"/>
+          <w:b/>
+          <w:bCs/>
+          <w:i/>
+          <w:iCs/>
+          <w:sz w:val="24"/>
+          <w:szCs w:val="24"/>
+          <w:lang w:val="pt-PT"/>
+        </w:rPr>
+        <w:lastRenderedPageBreak/>
+        <w:t>Requ</w:t>
+      </w:r>
+      <w:r>
+        <w:rPr>
+          <w:rFonts w:cstheme="minorHAnsi"/>
+          <w:b/>
+          <w:bCs/>
+          <w:i/>
+          <w:iCs/>
+          <w:sz w:val="24"/>
+          <w:szCs w:val="24"/>
+          <w:lang w:val="pt-PT"/>
+        </w:rPr>
+        <w:t>isito</w:t>
+      </w:r>
+      <w:r>
+        <w:rPr>
+          <w:rFonts w:cstheme="minorHAnsi"/>
+          <w:b/>
+          <w:bCs/>
+          <w:i/>
+          <w:iCs/>
+          <w:sz w:val="24"/>
+          <w:szCs w:val="24"/>
+          <w:lang w:val="pt-PT"/>
+        </w:rPr>
+        <w:t xml:space="preserve"> nº3 – Apresentar o total de novos casos assim como novas mortes por continente/mês</w:t>
+      </w:r>
+    </w:p>
+    <w:p>
+      <w:pPr>
+        <w:jc w:val="both"/>
+        <w:rPr>
+          <w:rFonts w:cstheme="minorHAnsi"/>
+          <w:sz w:val="24"/>
+          <w:szCs w:val="24"/>
+          <w:lang w:val="pt-PT"/>
+        </w:rPr>
+      </w:pPr>
+      <w:r>
+        <w:rPr>
+          <w:rFonts w:cstheme="minorHAnsi"/>
+          <w:sz w:val="24"/>
+          <w:szCs w:val="24"/>
+          <w:lang w:val="pt-PT"/>
+        </w:rPr>
+        <w:t>Neste caso em específico necessitamos de uma pequena particularidade</w:t>
+      </w:r>
+      <w:r>
+        <w:rPr>
+          <w:rFonts w:cstheme="minorHAnsi"/>
+          <w:sz w:val="24"/>
+          <w:szCs w:val="24"/>
+          <w:lang w:val="pt-PT"/>
+        </w:rPr>
+        <w:t>:</w:t>
+      </w:r>
+      <w:r>
+        <w:rPr>
+          <w:rFonts w:cstheme="minorHAnsi"/>
+          <w:sz w:val="24"/>
+          <w:szCs w:val="24"/>
+          <w:lang w:val="pt-PT"/>
+        </w:rPr>
+        <w:t xml:space="preserve"> encontrar a data de início bem como a data final de cada mês</w:t>
+      </w:r>
+      <w:r>
+        <w:rPr>
+          <w:rFonts w:cstheme="minorHAnsi"/>
+          <w:sz w:val="24"/>
+          <w:szCs w:val="24"/>
+          <w:lang w:val="pt-PT"/>
+        </w:rPr>
+        <w:t xml:space="preserve"> – com especial cuidado para registos com meses incompletos –</w:t>
+      </w:r>
+      <w:r>
+        <w:rPr>
+          <w:rFonts w:cstheme="minorHAnsi"/>
+          <w:sz w:val="24"/>
+          <w:szCs w:val="24"/>
+          <w:lang w:val="pt-PT"/>
+        </w:rPr>
+        <w:t xml:space="preserve">, para possibilitar uma contagem eficiente de todos nos novos casos por mês. </w:t>
+      </w:r>
+    </w:p>
+    <w:p>
+      <w:pPr>
+        <w:jc w:val="both"/>
+        <w:rPr>
+          <w:rFonts w:cstheme="minorHAnsi"/>
+          <w:sz w:val="24"/>
+          <w:szCs w:val="24"/>
+          <w:lang w:val="pt-PT"/>
+        </w:rPr>
+      </w:pPr>
+      <w:r>
+        <w:rPr>
+          <w:rFonts w:cstheme="minorHAnsi"/>
+          <w:sz w:val="24"/>
+          <w:szCs w:val="24"/>
+          <w:lang w:val="pt-PT"/>
+        </w:rPr>
+        <w:t xml:space="preserve">Em adição </w:t>
+      </w:r>
+      <w:r>
+        <w:rPr>
+          <w:rFonts w:cstheme="minorHAnsi"/>
+          <w:sz w:val="24"/>
+          <w:szCs w:val="24"/>
+          <w:lang w:val="pt-PT"/>
+        </w:rPr>
+        <w:t xml:space="preserve">decidimos criar atributos especializados nas classes </w:t>
+      </w:r>
+      <w:r>
+        <w:rPr>
+          <w:rFonts w:cstheme="minorHAnsi"/>
+          <w:i/>
+          <w:iCs/>
+          <w:sz w:val="24"/>
+          <w:szCs w:val="24"/>
+          <w:lang w:val="pt-PT"/>
+        </w:rPr>
+        <w:t>Case</w:t>
+      </w:r>
+      <w:r>
+        <w:rPr>
+          <w:rFonts w:cstheme="minorHAnsi"/>
+          <w:sz w:val="24"/>
+          <w:szCs w:val="24"/>
+          <w:lang w:val="pt-PT"/>
+        </w:rPr>
+        <w:t xml:space="preserve"> e </w:t>
+      </w:r>
+      <w:proofErr w:type="spellStart"/>
+      <w:r>
+        <w:rPr>
+          <w:rFonts w:cstheme="minorHAnsi"/>
+          <w:i/>
+          <w:iCs/>
+          <w:sz w:val="24"/>
+          <w:szCs w:val="24"/>
+          <w:lang w:val="pt-PT"/>
+        </w:rPr>
+        <w:t>Death</w:t>
+      </w:r>
+      <w:proofErr w:type="spellEnd"/>
+      <w:r>
+        <w:rPr>
+          <w:rFonts w:cstheme="minorHAnsi"/>
+          <w:i/>
+          <w:iCs/>
+          <w:sz w:val="24"/>
+          <w:szCs w:val="24"/>
+          <w:lang w:val="pt-PT"/>
+        </w:rPr>
+        <w:t xml:space="preserve">, </w:t>
+      </w:r>
+      <w:r>
+        <w:rPr>
+          <w:rFonts w:cstheme="minorHAnsi"/>
+          <w:sz w:val="24"/>
+          <w:szCs w:val="24"/>
+          <w:lang w:val="pt-PT"/>
+        </w:rPr>
+        <w:t xml:space="preserve">que reúnem as somas dos novos casos e agregam por mês num </w:t>
+      </w:r>
+      <w:proofErr w:type="spellStart"/>
+      <w:r>
+        <w:rPr>
+          <w:rFonts w:cstheme="minorHAnsi"/>
+          <w:i/>
+          <w:iCs/>
+          <w:sz w:val="24"/>
+          <w:szCs w:val="24"/>
+          <w:lang w:val="pt-PT"/>
+        </w:rPr>
+        <w:t>Map</w:t>
+      </w:r>
+      <w:proofErr w:type="spellEnd"/>
+      <w:r>
+        <w:rPr>
+          <w:rFonts w:cstheme="minorHAnsi"/>
+          <w:i/>
+          <w:iCs/>
+          <w:sz w:val="24"/>
+          <w:szCs w:val="24"/>
+          <w:lang w:val="pt-PT"/>
+        </w:rPr>
+        <w:t>&lt;</w:t>
+      </w:r>
+      <w:proofErr w:type="gramStart"/>
+      <w:r>
+        <w:rPr>
+          <w:rFonts w:cstheme="minorHAnsi"/>
+          <w:i/>
+          <w:iCs/>
+          <w:sz w:val="24"/>
+          <w:szCs w:val="24"/>
+          <w:lang w:val="pt-PT"/>
+        </w:rPr>
+        <w:t>K,V</w:t>
+      </w:r>
+      <w:proofErr w:type="gramEnd"/>
+      <w:r>
+        <w:rPr>
+          <w:rFonts w:cstheme="minorHAnsi"/>
+          <w:i/>
+          <w:iCs/>
+          <w:sz w:val="24"/>
+          <w:szCs w:val="24"/>
+          <w:lang w:val="pt-PT"/>
+        </w:rPr>
+        <w:t>&gt;</w:t>
+      </w:r>
+      <w:r>
+        <w:rPr>
+          <w:rFonts w:cstheme="minorHAnsi"/>
+          <w:sz w:val="24"/>
+          <w:szCs w:val="24"/>
+          <w:lang w:val="pt-PT"/>
+        </w:rPr>
+        <w:t xml:space="preserve"> com K = Nº do mês e V = Novos casos</w:t>
+      </w:r>
+      <w:r>
+        <w:rPr>
+          <w:rFonts w:cstheme="minorHAnsi"/>
+          <w:sz w:val="24"/>
+          <w:szCs w:val="24"/>
+          <w:lang w:val="pt-PT"/>
+        </w:rPr>
+        <w:t>/mortes</w:t>
+      </w:r>
+      <w:r>
+        <w:rPr>
+          <w:rFonts w:cstheme="minorHAnsi"/>
+          <w:sz w:val="24"/>
+          <w:szCs w:val="24"/>
+          <w:lang w:val="pt-PT"/>
+        </w:rPr>
+        <w:t xml:space="preserve"> do mês</w:t>
+      </w:r>
+      <w:r>
+        <w:rPr>
+          <w:rFonts w:cstheme="minorHAnsi"/>
+          <w:sz w:val="24"/>
+          <w:szCs w:val="24"/>
+          <w:lang w:val="pt-PT"/>
+        </w:rPr>
+        <w:t>.</w:t>
+      </w:r>
+    </w:p>
+    <w:p>
+      <w:pPr>
+        <w:jc w:val="both"/>
+        <w:rPr>
+          <w:rFonts w:cstheme="minorHAnsi"/>
+          <w:sz w:val="24"/>
+          <w:szCs w:val="24"/>
+          <w:lang w:val="pt-PT"/>
+        </w:rPr>
+      </w:pPr>
+      <w:r>
+        <w:rPr>
+          <w:rFonts w:cstheme="minorHAnsi"/>
+          <w:sz w:val="24"/>
+          <w:szCs w:val="24"/>
+          <w:lang w:val="pt-PT"/>
+        </w:rPr>
+        <w:t>Descobrimos que esta solução se mostrou bastante útil, uma vez que os valores mensais, sendo necessários nesta e noutras listagens (no requisito 4, por exemplo) passavam a ser calculados e armazenados uma única vez ao longo da execução do programa.</w:t>
+      </w:r>
+    </w:p>
+    <w:p>
+      <w:pPr>
+        <w:jc w:val="both"/>
+        <w:rPr>
+          <w:rFonts w:cstheme="minorHAnsi"/>
+          <w:sz w:val="24"/>
+          <w:szCs w:val="24"/>
+          <w:lang w:val="pt-PT"/>
+        </w:rPr>
+      </w:pPr>
+      <w:r>
+        <w:rPr>
+          <w:rFonts w:cstheme="minorHAnsi"/>
+          <w:sz w:val="24"/>
+          <w:szCs w:val="24"/>
+          <w:lang w:val="pt-PT"/>
+        </w:rPr>
+        <w:t xml:space="preserve">Sendo assim, este ponto tornou-se simples, percorrendo os todos países dos diversos continentes, </w:t>
+      </w:r>
+      <w:r>
+        <w:rPr>
+          <w:rFonts w:cstheme="minorHAnsi"/>
+          <w:sz w:val="24"/>
+          <w:szCs w:val="24"/>
+          <w:lang w:val="pt-PT"/>
+        </w:rPr>
+        <w:t xml:space="preserve">bastava o número do mês pretendido para retirar eficientemente </w:t>
+      </w:r>
+      <w:r>
+        <w:rPr>
+          <w:rFonts w:cstheme="minorHAnsi"/>
+          <w:sz w:val="24"/>
+          <w:szCs w:val="24"/>
+          <w:lang w:val="pt-PT"/>
+        </w:rPr>
+        <w:t>o respetivo valor,</w:t>
+      </w:r>
+      <w:r>
+        <w:rPr>
+          <w:rFonts w:cstheme="minorHAnsi"/>
+          <w:sz w:val="24"/>
+          <w:szCs w:val="24"/>
+          <w:lang w:val="pt-PT"/>
+        </w:rPr>
+        <w:t xml:space="preserve"> por ordem alfabética</w:t>
+      </w:r>
+      <w:r>
+        <w:rPr>
+          <w:rFonts w:cstheme="minorHAnsi"/>
+          <w:sz w:val="24"/>
+          <w:szCs w:val="24"/>
+          <w:lang w:val="pt-PT"/>
+        </w:rPr>
+        <w:t xml:space="preserve"> e cronológica</w:t>
+      </w:r>
+      <w:r>
+        <w:rPr>
+          <w:rFonts w:cstheme="minorHAnsi"/>
+          <w:sz w:val="24"/>
+          <w:szCs w:val="24"/>
+          <w:lang w:val="pt-PT"/>
+        </w:rPr>
+        <w:t xml:space="preserve">, </w:t>
+      </w:r>
+      <w:r>
+        <w:rPr>
+          <w:rFonts w:cstheme="minorHAnsi"/>
+          <w:sz w:val="24"/>
+          <w:szCs w:val="24"/>
+          <w:lang w:val="pt-PT"/>
+        </w:rPr>
+        <w:t xml:space="preserve">das </w:t>
+      </w:r>
+      <w:r>
+        <w:rPr>
+          <w:rFonts w:cstheme="minorHAnsi"/>
+          <w:sz w:val="24"/>
+          <w:szCs w:val="24"/>
+          <w:lang w:val="pt-PT"/>
+        </w:rPr>
+        <w:t>suas mortes e novos casos.</w:t>
+      </w:r>
+    </w:p>
+    <w:p>
+      <w:pPr>
         <w:jc w:val="both"/>
         <w:rPr>
           <w:rFonts w:cstheme="minorHAnsi"/>
@@ -3375,7 +3992,7 @@
           <w:szCs w:val="24"/>
           <w:lang w:val="pt-PT"/>
         </w:rPr>
-        <w:t>Requ</w:t>
+        <w:t xml:space="preserve">Requisito nº4 </w:t>
       </w:r>
       <w:r>
         <w:rPr>
@@ -3388,7 +4005,7 @@
           <w:szCs w:val="24"/>
           <w:lang w:val="pt-PT"/>
         </w:rPr>
-        <w:t>isito</w:t>
+        <w:t>–</w:t>
       </w:r>
       <w:r>
         <w:rPr>
@@ -3401,7 +4018,20 @@
           <w:szCs w:val="24"/>
           <w:lang w:val="pt-PT"/>
         </w:rPr>
-        <w:t xml:space="preserve"> nº3 – Apresentar o total de novos casos assim como novas mortes por continente/mês</w:t>
+        <w:t xml:space="preserve"> </w:t>
+      </w:r>
+      <w:r>
+        <w:rPr>
+          <w:rFonts w:cstheme="minorHAnsi"/>
+          <w:b/>
+          <w:bCs/>
+          <w:i/>
+          <w:iCs/>
+          <w:sz w:val="24"/>
+          <w:szCs w:val="24"/>
+          <w:lang w:val="pt-PT"/>
+        </w:rPr>
+        <w:t>Devolver para cada dia de um determinado mês e para um dado continente, os países por ordem decrescente de casos positivos.</w:t>
       </w:r>
     </w:p>
     <w:p>
@@ -3421,53 +4051,34 @@
           <w:szCs w:val="24"/>
           <w:lang w:val="pt-PT"/>
         </w:rPr>
-        <w:t>Neste caso em específico necessitamos de uma pequena particularidade</w:t>
-      </w:r>
-      <w:r>
-        <w:rPr>
-          <w:rFonts w:cstheme="minorHAnsi"/>
-          <w:sz w:val="24"/>
-          <w:szCs w:val="24"/>
-          <w:lang w:val="pt-PT"/>
-        </w:rPr>
-        <w:t>:</w:t>
-      </w:r>
-      <w:r>
-        <w:rPr>
-          <w:rFonts w:cstheme="minorHAnsi"/>
-          <w:sz w:val="24"/>
-          <w:szCs w:val="24"/>
-          <w:lang w:val="pt-PT"/>
-        </w:rPr>
-        <w:t xml:space="preserve"> encontrar a data de início bem como a data final de cada mês</w:t>
-      </w:r>
-      <w:r>
-        <w:rPr>
-          <w:rFonts w:cstheme="minorHAnsi"/>
-          <w:sz w:val="24"/>
-          <w:szCs w:val="24"/>
-          <w:lang w:val="pt-PT"/>
-        </w:rPr>
-        <w:t xml:space="preserve"> – com especial cuidado para registos </w:t>
-      </w:r>
-      <w:r>
-        <w:rPr>
-          <w:rFonts w:cstheme="minorHAnsi"/>
-          <w:sz w:val="24"/>
-          <w:szCs w:val="24"/>
-          <w:lang w:val="pt-PT"/>
-        </w:rPr>
-        <w:lastRenderedPageBreak/>
-        <w:t>com meses incompletos –</w:t>
-      </w:r>
-      <w:r>
-        <w:rPr>
-          <w:rFonts w:cstheme="minorHAnsi"/>
-          <w:sz w:val="24"/>
-          <w:szCs w:val="24"/>
-          <w:lang w:val="pt-PT"/>
-        </w:rPr>
-        <w:t xml:space="preserve">, para possibilitar uma contagem eficiente de todos nos novos casos por mês. </w:t>
+        <w:t>Toda a organização previamente concebida facilitou a conquista deste requisito, isto porque todos os métodos bem como tratamento de informação já estavam delinead</w:t>
+      </w:r>
+      <w:r>
+        <w:rPr>
+          <w:rFonts w:cstheme="minorHAnsi"/>
+          <w:sz w:val="24"/>
+          <w:szCs w:val="24"/>
+          <w:lang w:val="pt-PT"/>
+        </w:rPr>
+        <w:t>o</w:t>
+      </w:r>
+      <w:r>
+        <w:rPr>
+          <w:rFonts w:cstheme="minorHAnsi"/>
+          <w:sz w:val="24"/>
+          <w:szCs w:val="24"/>
+          <w:lang w:val="pt-PT"/>
+        </w:rPr>
+        <w:t>s, no entanto é necessário estruturá-la da maneira pretendida e eficientemente</w:t>
+      </w:r>
+      <w:r>
+        <w:rPr>
+          <w:rFonts w:cstheme="minorHAnsi"/>
+          <w:sz w:val="24"/>
+          <w:szCs w:val="24"/>
+          <w:lang w:val="pt-PT"/>
+        </w:rPr>
+        <w:t>.</w:t>
       </w:r>
     </w:p>
     <w:p>
@@ -3487,36 +4098,25 @@
           <w:szCs w:val="24"/>
           <w:lang w:val="pt-PT"/>
         </w:rPr>
-        <w:t xml:space="preserve">Em adição </w:t>
-      </w:r>
-      <w:r>
-        <w:rPr>
-          <w:rFonts w:cstheme="minorHAnsi"/>
-          <w:sz w:val="24"/>
-          <w:szCs w:val="24"/>
-          <w:lang w:val="pt-PT"/>
-        </w:rPr>
-        <w:t xml:space="preserve">decidimos criar atributos especializados nas classes </w:t>
-      </w:r>
-      <w:r>
-        <w:rPr>
-          <w:rFonts w:cstheme="minorHAnsi"/>
-          <w:i/>
-          <w:iCs/>
-          <w:sz w:val="24"/>
-          <w:szCs w:val="24"/>
-          <w:lang w:val="pt-PT"/>
-        </w:rPr>
-        <w:t>Case</w:t>
-      </w:r>
-      <w:r>
-        <w:rPr>
-          <w:rFonts w:cstheme="minorHAnsi"/>
-          <w:sz w:val="24"/>
-          <w:szCs w:val="24"/>
-          <w:lang w:val="pt-PT"/>
-        </w:rPr>
-        <w:t xml:space="preserve"> e </w:t>
+        <w:t xml:space="preserve">Acedemos </w:t>
+      </w:r>
+      <w:r>
+        <w:rPr>
+          <w:rFonts w:cstheme="minorHAnsi"/>
+          <w:sz w:val="24"/>
+          <w:szCs w:val="24"/>
+          <w:lang w:val="pt-PT"/>
+        </w:rPr>
+        <w:t>à</w:t>
+      </w:r>
+      <w:r>
+        <w:rPr>
+          <w:rFonts w:cstheme="minorHAnsi"/>
+          <w:sz w:val="24"/>
+          <w:szCs w:val="24"/>
+          <w:lang w:val="pt-PT"/>
+        </w:rPr>
+        <w:t xml:space="preserve"> classe </w:t>
       </w:r>
       <w:proofErr w:type="spellStart"/>
       <w:r>
@@ -3528,28 +4128,26 @@
           <w:szCs w:val="24"/>
           <w:lang w:val="pt-PT"/>
         </w:rPr>
-        <w:t>Death</w:t>
+        <w:t>World</w:t>
       </w:r>
       <w:proofErr w:type="spellEnd"/>
       <w:r>
         <w:rPr>
           <w:rFonts w:cstheme="minorHAnsi"/>
-          <w:i/>
-          <w:iCs/>
-          <w:sz w:val="24"/>
-          <w:szCs w:val="24"/>
-          <w:lang w:val="pt-PT"/>
-        </w:rPr>
-        <w:t xml:space="preserve">, </w:t>
-      </w:r>
-      <w:r>
-        <w:rPr>
-          <w:rFonts w:cstheme="minorHAnsi"/>
-          <w:sz w:val="24"/>
-          <w:szCs w:val="24"/>
-          <w:lang w:val="pt-PT"/>
-        </w:rPr>
-        <w:t xml:space="preserve">que reúnem as somas dos novos casos e agregam por mês num </w:t>
+          <w:sz w:val="24"/>
+          <w:szCs w:val="24"/>
+          <w:lang w:val="pt-PT"/>
+        </w:rPr>
+        <w:t xml:space="preserve"> e procuramos pelo continente desejado</w:t>
+      </w:r>
+      <w:r>
+        <w:rPr>
+          <w:rFonts w:cstheme="minorHAnsi"/>
+          <w:sz w:val="24"/>
+          <w:szCs w:val="24"/>
+          <w:lang w:val="pt-PT"/>
+        </w:rPr>
+        <w:t xml:space="preserve">, procura essa feita através de </w:t>
       </w:r>
       <w:proofErr w:type="spellStart"/>
       <w:r>
@@ -3561,182 +4159,236 @@
           <w:szCs w:val="24"/>
           <w:lang w:val="pt-PT"/>
         </w:rPr>
-        <w:t>Map</w:t>
+        <w:t>Keys</w:t>
       </w:r>
       <w:proofErr w:type="spellEnd"/>
       <w:r>
         <w:rPr>
           <w:rFonts w:cstheme="minorHAnsi"/>
-          <w:i/>
-          <w:iCs/>
-          <w:sz w:val="24"/>
-          <w:szCs w:val="24"/>
-          <w:lang w:val="pt-PT"/>
-        </w:rPr>
-        <w:t>&lt;</w:t>
-      </w:r>
-      <w:proofErr w:type="gramStart"/>
-      <w:r>
-        <w:rPr>
-          <w:rFonts w:cstheme="minorHAnsi"/>
-          <w:i/>
-          <w:iCs/>
-          <w:sz w:val="24"/>
-          <w:szCs w:val="24"/>
-          <w:lang w:val="pt-PT"/>
-        </w:rPr>
-        <w:t>K,V</w:t>
-      </w:r>
-      <w:proofErr w:type="gramEnd"/>
-      <w:r>
-        <w:rPr>
-          <w:rFonts w:cstheme="minorHAnsi"/>
-          <w:i/>
-          <w:iCs/>
-          <w:sz w:val="24"/>
-          <w:szCs w:val="24"/>
-          <w:lang w:val="pt-PT"/>
-        </w:rPr>
-        <w:t>&gt;</w:t>
-      </w:r>
-      <w:r>
-        <w:rPr>
-          <w:rFonts w:cstheme="minorHAnsi"/>
-          <w:sz w:val="24"/>
-          <w:szCs w:val="24"/>
-          <w:lang w:val="pt-PT"/>
-        </w:rPr>
-        <w:t xml:space="preserve"> com K = Nº do mês e V = Novos casos</w:t>
-      </w:r>
-      <w:r>
-        <w:rPr>
-          <w:rFonts w:cstheme="minorHAnsi"/>
-          <w:sz w:val="24"/>
-          <w:szCs w:val="24"/>
-          <w:lang w:val="pt-PT"/>
-        </w:rPr>
-        <w:t>/mortes</w:t>
-      </w:r>
-      <w:r>
-        <w:rPr>
-          <w:rFonts w:cstheme="minorHAnsi"/>
-          <w:sz w:val="24"/>
-          <w:szCs w:val="24"/>
-          <w:lang w:val="pt-PT"/>
-        </w:rPr>
-        <w:t xml:space="preserve"> do mês</w:t>
-      </w:r>
-      <w:r>
-        <w:rPr>
-          <w:rFonts w:cstheme="minorHAnsi"/>
-          <w:sz w:val="24"/>
-          <w:szCs w:val="24"/>
-          <w:lang w:val="pt-PT"/>
-        </w:rPr>
-        <w:t>.</w:t>
-      </w:r>
-    </w:p>
-    <w:p>
-      <w:pPr>
-        <w:jc w:val="both"/>
-        <w:rPr>
-          <w:rFonts w:cstheme="minorHAnsi"/>
-          <w:sz w:val="24"/>
-          <w:szCs w:val="24"/>
-          <w:lang w:val="pt-PT"/>
-        </w:rPr>
-      </w:pPr>
-      <w:r>
-        <w:rPr>
-          <w:rFonts w:cstheme="minorHAnsi"/>
-          <w:sz w:val="24"/>
-          <w:szCs w:val="24"/>
-          <w:lang w:val="pt-PT"/>
-        </w:rPr>
-        <w:t>Descobrimos que esta solução se mostrou bastante útil, uma vez que os valores mensais, sendo necessários nesta e noutras listagens (no requisito 4, por exemplo) passavam a ser calculados e armazenados uma única vez ao longo da execução do programa.</w:t>
-      </w:r>
-    </w:p>
-    <w:p>
-      <w:pPr>
-        <w:jc w:val="both"/>
-        <w:rPr>
-          <w:rFonts w:cstheme="minorHAnsi"/>
-          <w:sz w:val="24"/>
-          <w:szCs w:val="24"/>
-          <w:lang w:val="pt-PT"/>
-        </w:rPr>
-      </w:pPr>
-      <w:r>
-        <w:rPr>
-          <w:rFonts w:cstheme="minorHAnsi"/>
-          <w:sz w:val="24"/>
-          <w:szCs w:val="24"/>
-          <w:lang w:val="pt-PT"/>
-        </w:rPr>
-        <w:t xml:space="preserve">Sendo assim, este ponto tornou-se simples, percorrendo os todos países dos diversos continentes, </w:t>
-      </w:r>
-      <w:r>
-        <w:rPr>
-          <w:rFonts w:cstheme="minorHAnsi"/>
-          <w:sz w:val="24"/>
-          <w:szCs w:val="24"/>
-          <w:lang w:val="pt-PT"/>
-        </w:rPr>
-        <w:t xml:space="preserve">bastava o número do mês pretendido para retirar eficientemente </w:t>
-      </w:r>
-      <w:r>
-        <w:rPr>
-          <w:rFonts w:cstheme="minorHAnsi"/>
-          <w:sz w:val="24"/>
-          <w:szCs w:val="24"/>
-          <w:lang w:val="pt-PT"/>
-        </w:rPr>
-        <w:t>o respetivo valor,</w:t>
-      </w:r>
-      <w:r>
-        <w:rPr>
-          <w:rFonts w:cstheme="minorHAnsi"/>
-          <w:sz w:val="24"/>
-          <w:szCs w:val="24"/>
-          <w:lang w:val="pt-PT"/>
-        </w:rPr>
-        <w:t xml:space="preserve"> por ordem alfabética</w:t>
-      </w:r>
-      <w:r>
-        <w:rPr>
-          <w:rFonts w:cstheme="minorHAnsi"/>
-          <w:sz w:val="24"/>
-          <w:szCs w:val="24"/>
-          <w:lang w:val="pt-PT"/>
-        </w:rPr>
-        <w:t xml:space="preserve"> e cronológica</w:t>
-      </w:r>
-      <w:r>
-        <w:rPr>
-          <w:rFonts w:cstheme="minorHAnsi"/>
-          <w:sz w:val="24"/>
-          <w:szCs w:val="24"/>
-          <w:lang w:val="pt-PT"/>
-        </w:rPr>
-        <w:t xml:space="preserve">, </w:t>
-      </w:r>
-      <w:r>
-        <w:rPr>
-          <w:rFonts w:cstheme="minorHAnsi"/>
-          <w:sz w:val="24"/>
-          <w:szCs w:val="24"/>
-          <w:lang w:val="pt-PT"/>
-        </w:rPr>
-        <w:t xml:space="preserve">das </w:t>
-      </w:r>
-      <w:r>
-        <w:rPr>
-          <w:rFonts w:cstheme="minorHAnsi"/>
-          <w:sz w:val="24"/>
-          <w:szCs w:val="24"/>
-          <w:lang w:val="pt-PT"/>
-        </w:rPr>
-        <w:t>suas mortes e novos casos.</w:t>
+          <w:sz w:val="24"/>
+          <w:szCs w:val="24"/>
+          <w:lang w:val="pt-PT"/>
+        </w:rPr>
+        <w:t xml:space="preserve"> no formato de </w:t>
+      </w:r>
+      <w:proofErr w:type="spellStart"/>
+      <w:r>
+        <w:rPr>
+          <w:rFonts w:cstheme="minorHAnsi"/>
+          <w:i/>
+          <w:iCs/>
+          <w:sz w:val="24"/>
+          <w:szCs w:val="24"/>
+          <w:lang w:val="pt-PT"/>
+        </w:rPr>
+        <w:t>String</w:t>
+      </w:r>
+      <w:proofErr w:type="spellEnd"/>
+      <w:r>
+        <w:rPr>
+          <w:rFonts w:cstheme="minorHAnsi"/>
+          <w:sz w:val="24"/>
+          <w:szCs w:val="24"/>
+          <w:lang w:val="pt-PT"/>
+        </w:rPr>
+        <w:t xml:space="preserve"> como já referido anteriormente</w:t>
+      </w:r>
+      <w:r>
+        <w:rPr>
+          <w:rFonts w:cstheme="minorHAnsi"/>
+          <w:sz w:val="24"/>
+          <w:szCs w:val="24"/>
+          <w:lang w:val="pt-PT"/>
+        </w:rPr>
+        <w:t>, obtendo assim a lista de países contida nele. Posteriormente</w:t>
+      </w:r>
+      <w:r>
+        <w:rPr>
+          <w:rFonts w:cstheme="minorHAnsi"/>
+          <w:sz w:val="24"/>
+          <w:szCs w:val="24"/>
+          <w:lang w:val="pt-PT"/>
+        </w:rPr>
+        <w:t>,</w:t>
+      </w:r>
+      <w:r>
+        <w:rPr>
+          <w:rFonts w:cstheme="minorHAnsi"/>
+          <w:sz w:val="24"/>
+          <w:szCs w:val="24"/>
+          <w:lang w:val="pt-PT"/>
+        </w:rPr>
+        <w:t xml:space="preserve"> o mês introduzido permite-nos através </w:t>
+      </w:r>
+      <w:r>
+        <w:rPr>
+          <w:rFonts w:cstheme="minorHAnsi"/>
+          <w:sz w:val="24"/>
+          <w:szCs w:val="24"/>
+          <w:lang w:val="pt-PT"/>
+        </w:rPr>
+        <w:t xml:space="preserve">dos atributos especializados </w:t>
+      </w:r>
+      <w:r>
+        <w:rPr>
+          <w:rFonts w:cstheme="minorHAnsi"/>
+          <w:sz w:val="24"/>
+          <w:szCs w:val="24"/>
+          <w:lang w:val="pt-PT"/>
+        </w:rPr>
+        <w:t xml:space="preserve">obter os valores dos casos positivos para cada dia do mês. Sendo assim organizamos </w:t>
+      </w:r>
+      <w:r>
+        <w:rPr>
+          <w:rFonts w:cstheme="minorHAnsi"/>
+          <w:sz w:val="24"/>
+          <w:szCs w:val="24"/>
+          <w:lang w:val="pt-PT"/>
+        </w:rPr>
+        <w:t>todos os países</w:t>
+      </w:r>
+      <w:r>
+        <w:rPr>
+          <w:rFonts w:cstheme="minorHAnsi"/>
+          <w:sz w:val="24"/>
+          <w:szCs w:val="24"/>
+          <w:lang w:val="pt-PT"/>
+        </w:rPr>
+        <w:t xml:space="preserve"> num </w:t>
+      </w:r>
+      <w:proofErr w:type="spellStart"/>
+      <w:r>
+        <w:rPr>
+          <w:rFonts w:cstheme="minorHAnsi"/>
+          <w:i/>
+          <w:iCs/>
+          <w:sz w:val="24"/>
+          <w:szCs w:val="24"/>
+          <w:lang w:val="pt-PT"/>
+        </w:rPr>
+        <w:t>A</w:t>
+      </w:r>
+      <w:r>
+        <w:rPr>
+          <w:rFonts w:cstheme="minorHAnsi"/>
+          <w:i/>
+          <w:iCs/>
+          <w:sz w:val="24"/>
+          <w:szCs w:val="24"/>
+          <w:lang w:val="pt-PT"/>
+        </w:rPr>
+        <w:t>rrayList</w:t>
+      </w:r>
+      <w:proofErr w:type="spellEnd"/>
+      <w:r>
+        <w:rPr>
+          <w:rFonts w:cstheme="minorHAnsi"/>
+          <w:i/>
+          <w:iCs/>
+          <w:sz w:val="24"/>
+          <w:szCs w:val="24"/>
+          <w:lang w:val="pt-PT"/>
+        </w:rPr>
+        <w:t xml:space="preserve"> </w:t>
+      </w:r>
+      <w:r>
+        <w:rPr>
+          <w:rFonts w:cstheme="minorHAnsi"/>
+          <w:sz w:val="24"/>
+          <w:szCs w:val="24"/>
+          <w:lang w:val="pt-PT"/>
+        </w:rPr>
+        <w:t xml:space="preserve">ordenados de forma decrescente pelo número de casos positivos, utilizando para o efeito um </w:t>
+      </w:r>
+      <w:proofErr w:type="spellStart"/>
+      <w:r>
+        <w:rPr>
+          <w:rFonts w:cstheme="minorHAnsi"/>
+          <w:i/>
+          <w:iCs/>
+          <w:sz w:val="24"/>
+          <w:szCs w:val="24"/>
+          <w:lang w:val="pt-PT"/>
+        </w:rPr>
+        <w:t>Comparator</w:t>
+      </w:r>
+      <w:proofErr w:type="spellEnd"/>
+      <w:r>
+        <w:rPr>
+          <w:rFonts w:cstheme="minorHAnsi"/>
+          <w:sz w:val="24"/>
+          <w:szCs w:val="24"/>
+          <w:lang w:val="pt-PT"/>
+        </w:rPr>
+        <w:t xml:space="preserve"> e fazendo uso da classe </w:t>
+      </w:r>
+      <w:proofErr w:type="spellStart"/>
+      <w:r>
+        <w:rPr>
+          <w:rFonts w:cstheme="minorHAnsi"/>
+          <w:i/>
+          <w:iCs/>
+          <w:sz w:val="24"/>
+          <w:szCs w:val="24"/>
+          <w:lang w:val="pt-PT"/>
+        </w:rPr>
+        <w:t>Collections</w:t>
+      </w:r>
+      <w:proofErr w:type="spellEnd"/>
+      <w:r>
+        <w:rPr>
+          <w:rFonts w:cstheme="minorHAnsi"/>
+          <w:sz w:val="24"/>
+          <w:szCs w:val="24"/>
+          <w:lang w:val="pt-PT"/>
+        </w:rPr>
+        <w:t xml:space="preserve"> e seu </w:t>
+      </w:r>
+      <w:proofErr w:type="spellStart"/>
+      <w:r>
+        <w:rPr>
+          <w:rFonts w:cstheme="minorHAnsi"/>
+          <w:i/>
+          <w:iCs/>
+          <w:sz w:val="24"/>
+          <w:szCs w:val="24"/>
+          <w:lang w:val="pt-PT"/>
+        </w:rPr>
+        <w:t>sorting</w:t>
+      </w:r>
+      <w:proofErr w:type="spellEnd"/>
+      <w:r>
+        <w:rPr>
+          <w:rFonts w:cstheme="minorHAnsi"/>
+          <w:i/>
+          <w:iCs/>
+          <w:sz w:val="24"/>
+          <w:szCs w:val="24"/>
+          <w:lang w:val="pt-PT"/>
+        </w:rPr>
+        <w:t xml:space="preserve"> </w:t>
+      </w:r>
+      <w:proofErr w:type="spellStart"/>
+      <w:r>
+        <w:rPr>
+          <w:rFonts w:cstheme="minorHAnsi"/>
+          <w:i/>
+          <w:iCs/>
+          <w:sz w:val="24"/>
+          <w:szCs w:val="24"/>
+          <w:lang w:val="pt-PT"/>
+        </w:rPr>
+        <w:t>algorithm</w:t>
+      </w:r>
+      <w:proofErr w:type="spellEnd"/>
+      <w:r>
+        <w:rPr>
+          <w:rFonts w:cstheme="minorHAnsi"/>
+          <w:sz w:val="24"/>
+          <w:szCs w:val="24"/>
+          <w:lang w:val="pt-PT"/>
+        </w:rPr>
+        <w:t xml:space="preserve"> nativo, que se constitui eficiente por natureza.</w:t>
       </w:r>
     </w:p>
     <w:p>
@@ -3781,46 +4433,7 @@
           <w:szCs w:val="24"/>
           <w:lang w:val="pt-PT"/>
         </w:rPr>
-        <w:t xml:space="preserve">Requisito nº4 </w:t>
-      </w:r>
-      <w:r>
-        <w:rPr>
-          <w:rFonts w:cstheme="minorHAnsi"/>
-          <w:b/>
-          <w:bCs/>
-          <w:i/>
-          <w:iCs/>
-          <w:sz w:val="24"/>
-          <w:szCs w:val="24"/>
-          <w:lang w:val="pt-PT"/>
-        </w:rPr>
-        <w:t>–</w:t>
-      </w:r>
-      <w:r>
-        <w:rPr>
-          <w:rFonts w:cstheme="minorHAnsi"/>
-          <w:b/>
-          <w:bCs/>
-          <w:i/>
-          <w:iCs/>
-          <w:sz w:val="24"/>
-          <w:szCs w:val="24"/>
-          <w:lang w:val="pt-PT"/>
-        </w:rPr>
-        <w:t xml:space="preserve"> </w:t>
-      </w:r>
-      <w:r>
-        <w:rPr>
-          <w:rFonts w:cstheme="minorHAnsi"/>
-          <w:b/>
-          <w:bCs/>
-          <w:i/>
-          <w:iCs/>
-          <w:sz w:val="24"/>
-          <w:szCs w:val="24"/>
-          <w:lang w:val="pt-PT"/>
-        </w:rPr>
-        <w:t>Devolver para cada dia de um determinado mês e para um dado continente, os países por ordem decrescente de casos positivos.</w:t>
+        <w:t>Requisito nº5 – Devolver numa estrutura adequada, todos os países com mais de 70% de população de fumadores, ordenados por ordem decrescente do número de novas mortes.</w:t>
       </w:r>
     </w:p>
     <w:p>
@@ -3840,25 +4453,98 @@
           <w:szCs w:val="24"/>
           <w:lang w:val="pt-PT"/>
         </w:rPr>
-        <w:t>Toda a organização previamente concebida facilitou a conquista deste requisito, isto porque todos os métodos bem como tratamento de informação já estavam delinead</w:t>
-      </w:r>
-      <w:r>
-        <w:rPr>
-          <w:rFonts w:cstheme="minorHAnsi"/>
-          <w:sz w:val="24"/>
-          <w:szCs w:val="24"/>
-          <w:lang w:val="pt-PT"/>
-        </w:rPr>
-        <w:t>o</w:t>
-      </w:r>
-      <w:r>
-        <w:rPr>
-          <w:rFonts w:cstheme="minorHAnsi"/>
-          <w:sz w:val="24"/>
-          <w:szCs w:val="24"/>
-          <w:lang w:val="pt-PT"/>
-        </w:rPr>
-        <w:t>s, no entanto é necessário estruturá-la da maneira pretendida e eficientemente</w:t>
+        <w:t>Para</w:t>
+      </w:r>
+      <w:r>
+        <w:rPr>
+          <w:rFonts w:cstheme="minorHAnsi"/>
+          <w:sz w:val="24"/>
+          <w:szCs w:val="24"/>
+          <w:lang w:val="pt-PT"/>
+        </w:rPr>
+        <w:t xml:space="preserve"> responder a esta etapa, </w:t>
+      </w:r>
+      <w:r>
+        <w:rPr>
+          <w:rFonts w:cstheme="minorHAnsi"/>
+          <w:sz w:val="24"/>
+          <w:szCs w:val="24"/>
+          <w:lang w:val="pt-PT"/>
+        </w:rPr>
+        <w:t>criamos também um atributo especializado com o total de fumadores, reunindo a soma dos fumadores femininos e masculinos e, consequentemente, poupando a repetição de cálculos des</w:t>
+      </w:r>
+      <w:r>
+        <w:rPr>
+          <w:rFonts w:cstheme="minorHAnsi"/>
+          <w:sz w:val="24"/>
+          <w:szCs w:val="24"/>
+          <w:lang w:val="pt-PT"/>
+        </w:rPr>
+        <w:t>necess</w:t>
+      </w:r>
+      <w:r>
+        <w:rPr>
+          <w:rFonts w:cstheme="minorHAnsi"/>
+          <w:sz w:val="24"/>
+          <w:szCs w:val="24"/>
+          <w:lang w:val="pt-PT"/>
+        </w:rPr>
+        <w:t>ários ao longo da execução do programa.</w:t>
+      </w:r>
+      <w:r>
+        <w:rPr>
+          <w:rFonts w:cstheme="minorHAnsi"/>
+          <w:sz w:val="24"/>
+          <w:szCs w:val="24"/>
+          <w:lang w:val="pt-PT"/>
+        </w:rPr>
+        <w:t xml:space="preserve"> Po</w:t>
+      </w:r>
+      <w:r>
+        <w:rPr>
+          <w:rFonts w:cstheme="minorHAnsi"/>
+          <w:sz w:val="24"/>
+          <w:szCs w:val="24"/>
+          <w:lang w:val="pt-PT"/>
+        </w:rPr>
+        <w:t>sto</w:t>
+      </w:r>
+      <w:r>
+        <w:rPr>
+          <w:rFonts w:cstheme="minorHAnsi"/>
+          <w:sz w:val="24"/>
+          <w:szCs w:val="24"/>
+          <w:lang w:val="pt-PT"/>
+        </w:rPr>
+        <w:t xml:space="preserve"> isto, estabelecemos para o país a restrição de 70.0 (valor </w:t>
+      </w:r>
+      <w:r>
+        <w:rPr>
+          <w:rFonts w:cstheme="minorHAnsi"/>
+          <w:sz w:val="24"/>
+          <w:szCs w:val="24"/>
+          <w:lang w:val="pt-PT"/>
+        </w:rPr>
+        <w:lastRenderedPageBreak/>
+        <w:t>em percentagem que nunca pode passar os 100 valores)</w:t>
+      </w:r>
+      <w:r>
+        <w:rPr>
+          <w:rFonts w:cstheme="minorHAnsi"/>
+          <w:sz w:val="24"/>
+          <w:szCs w:val="24"/>
+          <w:lang w:val="pt-PT"/>
+        </w:rPr>
+        <w:t xml:space="preserve"> </w:t>
+      </w:r>
+      <w:r>
+        <w:rPr>
+          <w:rFonts w:cstheme="minorHAnsi"/>
+          <w:sz w:val="24"/>
+          <w:szCs w:val="24"/>
+          <w:lang w:val="pt-PT"/>
+        </w:rPr>
+        <w:t>através de um método booleano</w:t>
       </w:r>
       <w:r>
         <w:rPr>
@@ -3887,297 +4573,43 @@
           <w:szCs w:val="24"/>
           <w:lang w:val="pt-PT"/>
         </w:rPr>
-        <w:t xml:space="preserve">Acedemos </w:t>
-      </w:r>
-      <w:r>
-        <w:rPr>
-          <w:rFonts w:cstheme="minorHAnsi"/>
-          <w:sz w:val="24"/>
-          <w:szCs w:val="24"/>
-          <w:lang w:val="pt-PT"/>
-        </w:rPr>
-        <w:t>à</w:t>
-      </w:r>
-      <w:r>
-        <w:rPr>
-          <w:rFonts w:cstheme="minorHAnsi"/>
-          <w:sz w:val="24"/>
-          <w:szCs w:val="24"/>
-          <w:lang w:val="pt-PT"/>
-        </w:rPr>
-        <w:t xml:space="preserve"> classe </w:t>
-      </w:r>
-      <w:proofErr w:type="spellStart"/>
-      <w:r>
-        <w:rPr>
-          <w:rFonts w:cstheme="minorHAnsi"/>
-          <w:i/>
-          <w:iCs/>
-          <w:sz w:val="24"/>
-          <w:szCs w:val="24"/>
-          <w:lang w:val="pt-PT"/>
-        </w:rPr>
-        <w:t>World</w:t>
-      </w:r>
-      <w:proofErr w:type="spellEnd"/>
-      <w:r>
-        <w:rPr>
-          <w:rFonts w:cstheme="minorHAnsi"/>
-          <w:sz w:val="24"/>
-          <w:szCs w:val="24"/>
-          <w:lang w:val="pt-PT"/>
-        </w:rPr>
-        <w:t xml:space="preserve"> e procuramos pelo continente desejado</w:t>
-      </w:r>
-      <w:r>
-        <w:rPr>
-          <w:rFonts w:cstheme="minorHAnsi"/>
-          <w:sz w:val="24"/>
-          <w:szCs w:val="24"/>
-          <w:lang w:val="pt-PT"/>
-        </w:rPr>
-        <w:t xml:space="preserve">, procura essa feita através de </w:t>
-      </w:r>
-      <w:proofErr w:type="spellStart"/>
-      <w:r>
-        <w:rPr>
-          <w:rFonts w:cstheme="minorHAnsi"/>
-          <w:i/>
-          <w:iCs/>
-          <w:sz w:val="24"/>
-          <w:szCs w:val="24"/>
-          <w:lang w:val="pt-PT"/>
-        </w:rPr>
-        <w:t>Keys</w:t>
-      </w:r>
-      <w:proofErr w:type="spellEnd"/>
-      <w:r>
-        <w:rPr>
-          <w:rFonts w:cstheme="minorHAnsi"/>
-          <w:sz w:val="24"/>
-          <w:szCs w:val="24"/>
-          <w:lang w:val="pt-PT"/>
-        </w:rPr>
-        <w:t xml:space="preserve"> no formato de </w:t>
-      </w:r>
-      <w:proofErr w:type="spellStart"/>
-      <w:r>
-        <w:rPr>
-          <w:rFonts w:cstheme="minorHAnsi"/>
-          <w:i/>
-          <w:iCs/>
-          <w:sz w:val="24"/>
-          <w:szCs w:val="24"/>
-          <w:lang w:val="pt-PT"/>
-        </w:rPr>
-        <w:t>String</w:t>
-      </w:r>
-      <w:proofErr w:type="spellEnd"/>
-      <w:r>
-        <w:rPr>
-          <w:rFonts w:cstheme="minorHAnsi"/>
-          <w:sz w:val="24"/>
-          <w:szCs w:val="24"/>
-          <w:lang w:val="pt-PT"/>
-        </w:rPr>
-        <w:t xml:space="preserve"> como já referido anteriormente</w:t>
-      </w:r>
-      <w:r>
-        <w:rPr>
-          <w:rFonts w:cstheme="minorHAnsi"/>
-          <w:sz w:val="24"/>
-          <w:szCs w:val="24"/>
-          <w:lang w:val="pt-PT"/>
-        </w:rPr>
-        <w:t>, obtendo assim a lista de países contida nele. Posteriormente</w:t>
-      </w:r>
-      <w:r>
-        <w:rPr>
-          <w:rFonts w:cstheme="minorHAnsi"/>
-          <w:sz w:val="24"/>
-          <w:szCs w:val="24"/>
-          <w:lang w:val="pt-PT"/>
-        </w:rPr>
-        <w:t>,</w:t>
-      </w:r>
-      <w:r>
-        <w:rPr>
-          <w:rFonts w:cstheme="minorHAnsi"/>
-          <w:sz w:val="24"/>
-          <w:szCs w:val="24"/>
-          <w:lang w:val="pt-PT"/>
-        </w:rPr>
-        <w:t xml:space="preserve"> o mês introduzido permite-nos através </w:t>
-      </w:r>
-      <w:r>
-        <w:rPr>
-          <w:rFonts w:cstheme="minorHAnsi"/>
-          <w:sz w:val="24"/>
-          <w:szCs w:val="24"/>
-          <w:lang w:val="pt-PT"/>
-        </w:rPr>
-        <w:t xml:space="preserve">dos atributos especializados </w:t>
-      </w:r>
-      <w:r>
-        <w:rPr>
-          <w:rFonts w:cstheme="minorHAnsi"/>
-          <w:sz w:val="24"/>
-          <w:szCs w:val="24"/>
-          <w:lang w:val="pt-PT"/>
-        </w:rPr>
-        <w:t xml:space="preserve">obter os valores dos casos positivos para cada dia do mês. Sendo assim organizamos </w:t>
-      </w:r>
-      <w:r>
-        <w:rPr>
-          <w:rFonts w:cstheme="minorHAnsi"/>
-          <w:sz w:val="24"/>
-          <w:szCs w:val="24"/>
-          <w:lang w:val="pt-PT"/>
-        </w:rPr>
-        <w:t>todos os países</w:t>
-      </w:r>
-      <w:r>
-        <w:rPr>
-          <w:rFonts w:cstheme="minorHAnsi"/>
-          <w:sz w:val="24"/>
-          <w:szCs w:val="24"/>
-          <w:lang w:val="pt-PT"/>
-        </w:rPr>
-        <w:t xml:space="preserve"> num </w:t>
-      </w:r>
-      <w:proofErr w:type="spellStart"/>
-      <w:r>
-        <w:rPr>
-          <w:rFonts w:cstheme="minorHAnsi"/>
-          <w:i/>
-          <w:iCs/>
-          <w:sz w:val="24"/>
-          <w:szCs w:val="24"/>
-          <w:lang w:val="pt-PT"/>
-        </w:rPr>
-        <w:t>A</w:t>
-      </w:r>
-      <w:r>
-        <w:rPr>
-          <w:rFonts w:cstheme="minorHAnsi"/>
-          <w:i/>
-          <w:iCs/>
-          <w:sz w:val="24"/>
-          <w:szCs w:val="24"/>
-          <w:lang w:val="pt-PT"/>
-        </w:rPr>
-        <w:t>rrayList</w:t>
-      </w:r>
-      <w:proofErr w:type="spellEnd"/>
-      <w:r>
-        <w:rPr>
-          <w:rFonts w:cstheme="minorHAnsi"/>
-          <w:i/>
-          <w:iCs/>
+        <w:t xml:space="preserve">Para </w:t>
+      </w:r>
+      <w:r>
+        <w:rPr>
+          <w:rFonts w:cstheme="minorHAnsi"/>
+          <w:sz w:val="24"/>
+          <w:szCs w:val="24"/>
+          <w:lang w:val="pt-PT"/>
+        </w:rPr>
+        <w:t>a ordenação</w:t>
+      </w:r>
+      <w:r>
+        <w:rPr>
+          <w:rFonts w:cstheme="minorHAnsi"/>
+          <w:sz w:val="24"/>
+          <w:szCs w:val="24"/>
+          <w:lang w:val="pt-PT"/>
+        </w:rPr>
+        <w:t xml:space="preserve"> da informação </w:t>
+      </w:r>
+      <w:r>
+        <w:rPr>
+          <w:rFonts w:cstheme="minorHAnsi"/>
+          <w:sz w:val="24"/>
+          <w:szCs w:val="24"/>
+          <w:lang w:val="pt-PT"/>
+        </w:rPr>
+        <w:t>foi utlizado o mesmo método que descrito no requisito anterior.</w:t>
+      </w:r>
+      <w:r>
+        <w:rPr>
+          <w:rFonts w:cstheme="minorHAnsi"/>
           <w:sz w:val="24"/>
           <w:szCs w:val="24"/>
           <w:lang w:val="pt-PT"/>
         </w:rPr>
         <w:t xml:space="preserve"> </w:t>
-      </w:r>
-      <w:r>
-        <w:rPr>
-          <w:rFonts w:cstheme="minorHAnsi"/>
-          <w:sz w:val="24"/>
-          <w:szCs w:val="24"/>
-          <w:lang w:val="pt-PT"/>
-        </w:rPr>
-        <w:t xml:space="preserve">ordenados de forma decrescente pelo número de casos positivos, utilizando para o efeito um </w:t>
-      </w:r>
-      <w:proofErr w:type="spellStart"/>
-      <w:r>
-        <w:rPr>
-          <w:rFonts w:cstheme="minorHAnsi"/>
-          <w:i/>
-          <w:iCs/>
-          <w:sz w:val="24"/>
-          <w:szCs w:val="24"/>
-          <w:lang w:val="pt-PT"/>
-        </w:rPr>
-        <w:t>Comparator</w:t>
-      </w:r>
-      <w:proofErr w:type="spellEnd"/>
-      <w:r>
-        <w:rPr>
-          <w:rFonts w:cstheme="minorHAnsi"/>
-          <w:sz w:val="24"/>
-          <w:szCs w:val="24"/>
-          <w:lang w:val="pt-PT"/>
-        </w:rPr>
-        <w:t xml:space="preserve"> e fazendo uso da classe </w:t>
-      </w:r>
-      <w:proofErr w:type="spellStart"/>
-      <w:r>
-        <w:rPr>
-          <w:rFonts w:cstheme="minorHAnsi"/>
-          <w:i/>
-          <w:iCs/>
-          <w:sz w:val="24"/>
-          <w:szCs w:val="24"/>
-          <w:lang w:val="pt-PT"/>
-        </w:rPr>
-        <w:t>Collections</w:t>
-      </w:r>
-      <w:proofErr w:type="spellEnd"/>
-      <w:r>
-        <w:rPr>
-          <w:rFonts w:cstheme="minorHAnsi"/>
-          <w:sz w:val="24"/>
-          <w:szCs w:val="24"/>
-          <w:lang w:val="pt-PT"/>
-        </w:rPr>
-        <w:t xml:space="preserve"> e seu </w:t>
-      </w:r>
-      <w:proofErr w:type="spellStart"/>
-      <w:r>
-        <w:rPr>
-          <w:rFonts w:cstheme="minorHAnsi"/>
-          <w:i/>
-          <w:iCs/>
-          <w:sz w:val="24"/>
-          <w:szCs w:val="24"/>
-          <w:lang w:val="pt-PT"/>
-        </w:rPr>
-        <w:t>sorting</w:t>
-      </w:r>
-      <w:proofErr w:type="spellEnd"/>
-      <w:r>
-        <w:rPr>
-          <w:rFonts w:cstheme="minorHAnsi"/>
-          <w:i/>
-          <w:iCs/>
-          <w:sz w:val="24"/>
-          <w:szCs w:val="24"/>
-          <w:lang w:val="pt-PT"/>
-        </w:rPr>
-        <w:t xml:space="preserve"> </w:t>
-      </w:r>
-      <w:proofErr w:type="spellStart"/>
-      <w:r>
-        <w:rPr>
-          <w:rFonts w:cstheme="minorHAnsi"/>
-          <w:i/>
-          <w:iCs/>
-          <w:sz w:val="24"/>
-          <w:szCs w:val="24"/>
-          <w:lang w:val="pt-PT"/>
-        </w:rPr>
-        <w:t>algorithm</w:t>
-      </w:r>
-      <w:proofErr w:type="spellEnd"/>
-      <w:r>
-        <w:rPr>
-          <w:rFonts w:cstheme="minorHAnsi"/>
-          <w:sz w:val="24"/>
-          <w:szCs w:val="24"/>
-          <w:lang w:val="pt-PT"/>
-        </w:rPr>
-        <w:t xml:space="preserve"> nativo, que se constitui eficiente por natureza.</w:t>
       </w:r>
     </w:p>
     <w:p>
@@ -4189,225 +4621,6 @@
           <w:szCs w:val="24"/>
           <w:lang w:val="pt-PT"/>
         </w:rPr>
-      </w:pPr>
-    </w:p>
-    <w:p>
-      <w:pPr>
-        <w:pStyle w:val="PargrafodaLista"/>
-        <w:numPr>
-          <w:ilvl w:val="0"/>
-          <w:numId w:val="2"/>
-        </w:numPr>
-        <w:ind w:left="284" w:hanging="284"/>
-        <w:jc w:val="both"/>
-        <w:rPr>
-          <w:rFonts w:cstheme="minorHAnsi"/>
-          <w:b/>
-          <w:bCs/>
-          <w:i/>
-          <w:iCs/>
-          <w:sz w:val="24"/>
-          <w:szCs w:val="24"/>
-          <w:lang w:val="pt-PT"/>
-        </w:rPr>
-      </w:pPr>
-      <w:r>
-        <w:rPr>
-          <w:rFonts w:cstheme="minorHAnsi"/>
-          <w:b/>
-          <w:bCs/>
-          <w:i/>
-          <w:iCs/>
-          <w:sz w:val="24"/>
-          <w:szCs w:val="24"/>
-          <w:lang w:val="pt-PT"/>
-        </w:rPr>
-        <w:t>Requisito nº5 – Devolver numa estrutura adequada, todos os países com mais de 70% de população de fumadores, ordenados por ordem decrescente do número de novas mortes.</w:t>
-      </w:r>
-    </w:p>
-    <w:p>
-      <w:pPr>
-        <w:jc w:val="both"/>
-        <w:rPr>
-          <w:rFonts w:cstheme="minorHAnsi"/>
-          <w:sz w:val="24"/>
-          <w:szCs w:val="24"/>
-          <w:lang w:val="pt-PT"/>
-        </w:rPr>
-      </w:pPr>
-      <w:r>
-        <w:rPr>
-          <w:rFonts w:cstheme="minorHAnsi"/>
-          <w:sz w:val="24"/>
-          <w:szCs w:val="24"/>
-          <w:lang w:val="pt-PT"/>
-        </w:rPr>
-        <w:t>Para</w:t>
-      </w:r>
-      <w:r>
-        <w:rPr>
-          <w:rFonts w:cstheme="minorHAnsi"/>
-          <w:sz w:val="24"/>
-          <w:szCs w:val="24"/>
-          <w:lang w:val="pt-PT"/>
-        </w:rPr>
-        <w:t xml:space="preserve"> responder a esta etapa, </w:t>
-      </w:r>
-      <w:r>
-        <w:rPr>
-          <w:rFonts w:cstheme="minorHAnsi"/>
-          <w:sz w:val="24"/>
-          <w:szCs w:val="24"/>
-          <w:lang w:val="pt-PT"/>
-        </w:rPr>
-        <w:t>criamos também um atributo especializado com o total de fumadores, reunindo a soma dos fumadores femininos e masculinos e, consequentemente, poupando a repetição de cálculos des</w:t>
-      </w:r>
-      <w:r>
-        <w:rPr>
-          <w:rFonts w:cstheme="minorHAnsi"/>
-          <w:sz w:val="24"/>
-          <w:szCs w:val="24"/>
-          <w:lang w:val="pt-PT"/>
-        </w:rPr>
-        <w:t>necess</w:t>
-      </w:r>
-      <w:r>
-        <w:rPr>
-          <w:rFonts w:cstheme="minorHAnsi"/>
-          <w:sz w:val="24"/>
-          <w:szCs w:val="24"/>
-          <w:lang w:val="pt-PT"/>
-        </w:rPr>
-        <w:t>ários ao longo da execução do programa.</w:t>
-      </w:r>
-      <w:r>
-        <w:rPr>
-          <w:rFonts w:cstheme="minorHAnsi"/>
-          <w:sz w:val="24"/>
-          <w:szCs w:val="24"/>
-          <w:lang w:val="pt-PT"/>
-        </w:rPr>
-        <w:t xml:space="preserve"> Po</w:t>
-      </w:r>
-      <w:r>
-        <w:rPr>
-          <w:rFonts w:cstheme="minorHAnsi"/>
-          <w:sz w:val="24"/>
-          <w:szCs w:val="24"/>
-          <w:lang w:val="pt-PT"/>
-        </w:rPr>
-        <w:t>sto</w:t>
-      </w:r>
-      <w:r>
-        <w:rPr>
-          <w:rFonts w:cstheme="minorHAnsi"/>
-          <w:sz w:val="24"/>
-          <w:szCs w:val="24"/>
-          <w:lang w:val="pt-PT"/>
-        </w:rPr>
-        <w:t xml:space="preserve"> isto, estabelecemos para o país a restrição de 70.0 (valor em percentagem que nunca pode passar os 100 valores)</w:t>
-      </w:r>
-      <w:r>
-        <w:rPr>
-          <w:rFonts w:cstheme="minorHAnsi"/>
-          <w:sz w:val="24"/>
-          <w:szCs w:val="24"/>
-          <w:lang w:val="pt-PT"/>
-        </w:rPr>
-        <w:t xml:space="preserve"> </w:t>
-      </w:r>
-      <w:r>
-        <w:rPr>
-          <w:rFonts w:cstheme="minorHAnsi"/>
-          <w:sz w:val="24"/>
-          <w:szCs w:val="24"/>
-          <w:lang w:val="pt-PT"/>
-        </w:rPr>
-        <w:t>através de um método booleano</w:t>
-      </w:r>
-      <w:r>
-        <w:rPr>
-          <w:rFonts w:cstheme="minorHAnsi"/>
-          <w:sz w:val="24"/>
-          <w:szCs w:val="24"/>
-          <w:lang w:val="pt-PT"/>
-        </w:rPr>
-        <w:t>.</w:t>
-      </w:r>
-    </w:p>
-    <w:p>
-      <w:pPr>
-        <w:jc w:val="both"/>
-        <w:rPr>
-          <w:rFonts w:cstheme="minorHAnsi"/>
-          <w:sz w:val="24"/>
-          <w:szCs w:val="24"/>
-          <w:lang w:val="pt-PT"/>
-        </w:rPr>
-      </w:pPr>
-      <w:r>
-        <w:rPr>
-          <w:rFonts w:cstheme="minorHAnsi"/>
-          <w:sz w:val="24"/>
-          <w:szCs w:val="24"/>
-          <w:lang w:val="pt-PT"/>
-        </w:rPr>
-        <w:t xml:space="preserve">Para </w:t>
-      </w:r>
-      <w:r>
-        <w:rPr>
-          <w:rFonts w:cstheme="minorHAnsi"/>
-          <w:sz w:val="24"/>
-          <w:szCs w:val="24"/>
-          <w:lang w:val="pt-PT"/>
-        </w:rPr>
-        <w:t>a ordenação</w:t>
-      </w:r>
-      <w:r>
-        <w:rPr>
-          <w:rFonts w:cstheme="minorHAnsi"/>
-          <w:sz w:val="24"/>
-          <w:szCs w:val="24"/>
-          <w:lang w:val="pt-PT"/>
-        </w:rPr>
-        <w:t xml:space="preserve"> da informação </w:t>
-      </w:r>
-      <w:r>
-        <w:rPr>
-          <w:rFonts w:cstheme="minorHAnsi"/>
-          <w:sz w:val="24"/>
-          <w:szCs w:val="24"/>
-          <w:lang w:val="pt-PT"/>
-        </w:rPr>
-        <w:t>foi utlizado o mesmo método que descrito no requisito anterior.</w:t>
-      </w:r>
-      <w:r>
-        <w:rPr>
-          <w:rFonts w:cstheme="minorHAnsi"/>
-          <w:sz w:val="24"/>
-          <w:szCs w:val="24"/>
-          <w:lang w:val="pt-PT"/>
-        </w:rPr>
-        <w:t xml:space="preserve"> </w:t>
-      </w:r>
-    </w:p>
-    <w:p>
-      <w:pPr>
-        <w:jc w:val="both"/>
-        <w:rPr>
-          <w:rFonts w:cstheme="minorHAnsi"/>
-          <w:sz w:val="24"/>
-          <w:szCs w:val="24"/>
-          <w:lang w:val="pt-PT"/>
-        </w:rPr>
-        <w:sectPr>
-          <w:pgSz w:w="11906" w:h="16838"/>
-          <w:pgMar w:top="1417" w:right="1701" w:bottom="1417" w:left="1701" w:header="708" w:footer="708" w:gutter="0"/>
-          <w:pgNumType w:start="0"/>
-          <w:cols w:space="708"/>
-          <w:titlePg/>
-          <w:docGrid w:linePitch="360"/>
-        </w:sectPr>
       </w:pPr>
     </w:p>
     <w:p>
@@ -4430,7 +4643,6 @@
           <w:szCs w:val="32"/>
           <w:lang w:val="pt-PT"/>
         </w:rPr>
-        <w:lastRenderedPageBreak/>
         <w:t>Conclusão</w:t>
       </w:r>
     </w:p>

</xml_diff>